<commit_message>
[Modified]: QTLV ca nhan ngay 03-12
</commit_message>
<xml_diff>
--- a/Báo Cáo/Quá trình làm việc/Theo cá nhân/Phan Anh Quân.docx
+++ b/Báo Cáo/Quá trình làm việc/Theo cá nhân/Phan Anh Quân.docx
@@ -58,7 +58,23 @@
           <w:sz w:val="26"/>
           <w:szCs w:val="26"/>
         </w:rPr>
-        <w:t xml:space="preserve"> tạo conflict (</w:t>
+        <w:t xml:space="preserve"> </w:t>
+      </w:r>
+      <w:r>
+        <w:rPr>
+          <w:rFonts w:ascii="Times New Roman" w:hAnsi="Times New Roman" w:cs="Times New Roman"/>
+          <w:sz w:val="26"/>
+          <w:szCs w:val="26"/>
+        </w:rPr>
+        <w:t>gây</w:t>
+      </w:r>
+      <w:r>
+        <w:rPr>
+          <w:rFonts w:ascii="Times New Roman" w:hAnsi="Times New Roman" w:cs="Times New Roman"/>
+          <w:sz w:val="26"/>
+          <w:szCs w:val="26"/>
+        </w:rPr>
+        <w:t xml:space="preserve"> conflict (</w:t>
       </w:r>
       <w:r>
         <w:rPr>

</xml_diff>